<commit_message>
Updates to DQC reports
</commit_message>
<xml_diff>
--- a/word_template.docx
+++ b/word_template.docx
@@ -675,9 +675,9 @@
   <w:style w:type="paragraph" w:default="1" w:styleId="Normal">
     <w:name w:val="Normal"/>
     <w:qFormat/>
-    <w:rsid w:val="00190EFD"/>
-    <w:pPr>
-      <w:spacing w:before="120" w:after="120"/>
+    <w:rsid w:val="00ED155F"/>
+    <w:pPr>
+      <w:spacing w:before="140" w:after="140"/>
     </w:pPr>
     <w:rPr>
       <w:rFonts w:ascii="Gill Sans Light" w:hAnsi="Gill Sans Light"/>

</xml_diff>